<commit_message>
Commit the rest of HA 6 and PA 2.
</commit_message>
<xml_diff>
--- a/HA 6/homework6.docx
+++ b/HA 6/homework6.docx
@@ -4911,25 +4911,7 @@
                 <w:sz w:val="20"/>
                 <w:szCs w:val="20"/>
               </w:rPr>
-              <w:t xml:space="preserve"> (iteration </w:t>
-            </w:r>
-            <w:r>
-              <w:rPr>
-                <w:rFonts w:ascii="Courier New" w:hAnsi="Courier New" w:cs="Courier New"/>
-                <w:b/>
-                <w:sz w:val="20"/>
-                <w:szCs w:val="20"/>
-              </w:rPr>
-              <w:t>1</w:t>
-            </w:r>
-            <w:r>
-              <w:rPr>
-                <w:rFonts w:ascii="Courier New" w:hAnsi="Courier New" w:cs="Courier New"/>
-                <w:b/>
-                <w:sz w:val="20"/>
-                <w:szCs w:val="20"/>
-              </w:rPr>
-              <w:t>)</w:t>
+              <w:t xml:space="preserve"> (iteration 1)</w:t>
             </w:r>
           </w:p>
         </w:tc>
@@ -6094,8 +6076,6 @@
           <w:szCs w:val="20"/>
         </w:rPr>
       </w:pPr>
-      <w:bookmarkStart w:id="0" w:name="_GoBack"/>
-      <w:bookmarkEnd w:id="0"/>
     </w:p>
     <w:tbl>
       <w:tblPr>
@@ -6156,25 +6136,7 @@
                 <w:sz w:val="20"/>
                 <w:szCs w:val="20"/>
               </w:rPr>
-              <w:t xml:space="preserve"> (iteration </w:t>
-            </w:r>
-            <w:r>
-              <w:rPr>
-                <w:rFonts w:ascii="Courier New" w:hAnsi="Courier New" w:cs="Courier New"/>
-                <w:b/>
-                <w:sz w:val="20"/>
-                <w:szCs w:val="20"/>
-              </w:rPr>
-              <w:t>2</w:t>
-            </w:r>
-            <w:r>
-              <w:rPr>
-                <w:rFonts w:ascii="Courier New" w:hAnsi="Courier New" w:cs="Courier New"/>
-                <w:b/>
-                <w:sz w:val="20"/>
-                <w:szCs w:val="20"/>
-              </w:rPr>
-              <w:t>)</w:t>
+              <w:t xml:space="preserve"> (iteration 2)</w:t>
             </w:r>
           </w:p>
         </w:tc>
@@ -7378,6 +7340,10 @@
     <w:p>
       <w:pPr>
         <w:pStyle w:val="NoSpacing"/>
+        <w:numPr>
+          <w:ilvl w:val="0"/>
+          <w:numId w:val="21"/>
+        </w:numPr>
         <w:spacing w:line="300" w:lineRule="auto"/>
         <w:rPr>
           <w:rFonts w:ascii="Courier New" w:hAnsi="Courier New" w:cs="Courier New"/>
@@ -7391,7 +7357,101 @@
           <w:sz w:val="20"/>
           <w:szCs w:val="20"/>
         </w:rPr>
-        <w:t>OSPF, RIP, eBGP, iBGP</w:t>
+        <w:t>eBGP</w:t>
+      </w:r>
+      <w:r>
+        <w:rPr>
+          <w:rFonts w:ascii="Courier New" w:hAnsi="Courier New" w:cs="Courier New"/>
+          <w:sz w:val="20"/>
+          <w:szCs w:val="20"/>
+        </w:rPr>
+        <w:br/>
+      </w:r>
+    </w:p>
+    <w:p>
+      <w:pPr>
+        <w:pStyle w:val="NoSpacing"/>
+        <w:numPr>
+          <w:ilvl w:val="0"/>
+          <w:numId w:val="21"/>
+        </w:numPr>
+        <w:spacing w:line="300" w:lineRule="auto"/>
+        <w:rPr>
+          <w:rFonts w:ascii="Courier New" w:hAnsi="Courier New" w:cs="Courier New"/>
+          <w:sz w:val="20"/>
+          <w:szCs w:val="20"/>
+        </w:rPr>
+      </w:pPr>
+      <w:r>
+        <w:rPr>
+          <w:rFonts w:ascii="Courier New" w:hAnsi="Courier New" w:cs="Courier New"/>
+          <w:sz w:val="20"/>
+          <w:szCs w:val="20"/>
+        </w:rPr>
+        <w:t>iBGP</w:t>
+      </w:r>
+      <w:r>
+        <w:rPr>
+          <w:rFonts w:ascii="Courier New" w:hAnsi="Courier New" w:cs="Courier New"/>
+          <w:sz w:val="20"/>
+          <w:szCs w:val="20"/>
+        </w:rPr>
+        <w:br/>
+      </w:r>
+    </w:p>
+    <w:p>
+      <w:pPr>
+        <w:pStyle w:val="NoSpacing"/>
+        <w:numPr>
+          <w:ilvl w:val="0"/>
+          <w:numId w:val="21"/>
+        </w:numPr>
+        <w:spacing w:line="300" w:lineRule="auto"/>
+        <w:rPr>
+          <w:rFonts w:ascii="Courier New" w:hAnsi="Courier New" w:cs="Courier New"/>
+          <w:sz w:val="20"/>
+          <w:szCs w:val="20"/>
+        </w:rPr>
+      </w:pPr>
+      <w:r>
+        <w:rPr>
+          <w:rFonts w:ascii="Courier New" w:hAnsi="Courier New" w:cs="Courier New"/>
+          <w:sz w:val="20"/>
+          <w:szCs w:val="20"/>
+        </w:rPr>
+        <w:t>eBGP</w:t>
+      </w:r>
+      <w:r>
+        <w:rPr>
+          <w:rFonts w:ascii="Courier New" w:hAnsi="Courier New" w:cs="Courier New"/>
+          <w:sz w:val="20"/>
+          <w:szCs w:val="20"/>
+        </w:rPr>
+        <w:br/>
+      </w:r>
+    </w:p>
+    <w:p>
+      <w:pPr>
+        <w:pStyle w:val="NoSpacing"/>
+        <w:numPr>
+          <w:ilvl w:val="0"/>
+          <w:numId w:val="21"/>
+        </w:numPr>
+        <w:spacing w:line="300" w:lineRule="auto"/>
+        <w:rPr>
+          <w:rFonts w:ascii="Courier New" w:hAnsi="Courier New" w:cs="Courier New"/>
+          <w:sz w:val="20"/>
+          <w:szCs w:val="20"/>
+        </w:rPr>
+      </w:pPr>
+      <w:r>
+        <w:rPr>
+          <w:rFonts w:ascii="Courier New" w:hAnsi="Courier New" w:cs="Courier New"/>
+          <w:sz w:val="20"/>
+          <w:szCs w:val="20"/>
+        </w:rPr>
+        <w:lastRenderedPageBreak/>
+        <w:t>iBGP</w:t>
       </w:r>
     </w:p>
     <w:p>
@@ -7440,6 +7500,10 @@
     <w:p>
       <w:pPr>
         <w:pStyle w:val="NoSpacing"/>
+        <w:numPr>
+          <w:ilvl w:val="0"/>
+          <w:numId w:val="22"/>
+        </w:numPr>
         <w:spacing w:line="300" w:lineRule="auto"/>
         <w:rPr>
           <w:rFonts w:ascii="Courier New" w:hAnsi="Courier New" w:cs="Courier New"/>
@@ -7453,7 +7517,135 @@
           <w:sz w:val="20"/>
           <w:szCs w:val="20"/>
         </w:rPr>
-        <w:t>forwarding tables</w:t>
+        <w:t>It will be equal to the one with the least cost path to x. In this case, we only have enough information to say that it could be either I</w:t>
+      </w:r>
+      <w:r>
+        <w:rPr>
+          <w:rFonts w:ascii="Courier New" w:hAnsi="Courier New" w:cs="Courier New"/>
+          <w:sz w:val="20"/>
+          <w:szCs w:val="20"/>
+          <w:vertAlign w:val="subscript"/>
+        </w:rPr>
+        <w:t>1</w:t>
+      </w:r>
+      <w:r>
+        <w:rPr>
+          <w:rFonts w:ascii="Courier New" w:hAnsi="Courier New" w:cs="Courier New"/>
+          <w:sz w:val="20"/>
+          <w:szCs w:val="20"/>
+        </w:rPr>
+        <w:t xml:space="preserve"> or I</w:t>
+      </w:r>
+      <w:r>
+        <w:rPr>
+          <w:rFonts w:ascii="Courier New" w:hAnsi="Courier New" w:cs="Courier New"/>
+          <w:sz w:val="20"/>
+          <w:szCs w:val="20"/>
+          <w:vertAlign w:val="subscript"/>
+        </w:rPr>
+        <w:t>2</w:t>
+      </w:r>
+      <w:r>
+        <w:rPr>
+          <w:rFonts w:ascii="Courier New" w:hAnsi="Courier New" w:cs="Courier New"/>
+          <w:sz w:val="20"/>
+          <w:szCs w:val="20"/>
+        </w:rPr>
+        <w:t>.</w:t>
+      </w:r>
+      <w:r>
+        <w:rPr>
+          <w:rFonts w:ascii="Courier New" w:hAnsi="Courier New" w:cs="Courier New"/>
+          <w:sz w:val="20"/>
+          <w:szCs w:val="20"/>
+        </w:rPr>
+        <w:br/>
+      </w:r>
+    </w:p>
+    <w:p>
+      <w:pPr>
+        <w:pStyle w:val="NoSpacing"/>
+        <w:numPr>
+          <w:ilvl w:val="0"/>
+          <w:numId w:val="22"/>
+        </w:numPr>
+        <w:spacing w:line="300" w:lineRule="auto"/>
+        <w:rPr>
+          <w:rFonts w:ascii="Courier New" w:hAnsi="Courier New" w:cs="Courier New"/>
+          <w:sz w:val="20"/>
+          <w:szCs w:val="20"/>
+        </w:rPr>
+      </w:pPr>
+      <w:r>
+        <w:rPr>
+          <w:rFonts w:ascii="Courier New" w:hAnsi="Courier New" w:cs="Courier New"/>
+          <w:sz w:val="20"/>
+          <w:szCs w:val="20"/>
+        </w:rPr>
+        <w:t>In this case</w:t>
+      </w:r>
+      <w:r>
+        <w:rPr>
+          <w:rFonts w:ascii="Courier New" w:hAnsi="Courier New" w:cs="Courier New"/>
+          <w:sz w:val="20"/>
+          <w:szCs w:val="20"/>
+        </w:rPr>
+        <w:t>,</w:t>
+      </w:r>
+      <w:r>
+        <w:rPr>
+          <w:rFonts w:ascii="Courier New" w:hAnsi="Courier New" w:cs="Courier New"/>
+          <w:sz w:val="20"/>
+          <w:szCs w:val="20"/>
+        </w:rPr>
+        <w:t xml:space="preserve"> hot-potato</w:t>
+      </w:r>
+      <w:r>
+        <w:rPr>
+          <w:rFonts w:ascii="Courier New" w:hAnsi="Courier New" w:cs="Courier New"/>
+          <w:sz w:val="20"/>
+          <w:szCs w:val="20"/>
+        </w:rPr>
+        <w:t xml:space="preserve"> routing and the least-cost path will be used to make the determination.</w:t>
+      </w:r>
+      <w:r>
+        <w:rPr>
+          <w:rFonts w:ascii="Courier New" w:hAnsi="Courier New" w:cs="Courier New"/>
+          <w:sz w:val="20"/>
+          <w:szCs w:val="20"/>
+        </w:rPr>
+        <w:br/>
+      </w:r>
+    </w:p>
+    <w:p>
+      <w:pPr>
+        <w:pStyle w:val="NoSpacing"/>
+        <w:numPr>
+          <w:ilvl w:val="0"/>
+          <w:numId w:val="22"/>
+        </w:numPr>
+        <w:spacing w:line="300" w:lineRule="auto"/>
+        <w:rPr>
+          <w:rFonts w:ascii="Courier New" w:hAnsi="Courier New" w:cs="Courier New"/>
+          <w:sz w:val="20"/>
+          <w:szCs w:val="20"/>
+        </w:rPr>
+      </w:pPr>
+      <w:r>
+        <w:rPr>
+          <w:rFonts w:ascii="Courier New" w:hAnsi="Courier New" w:cs="Courier New"/>
+          <w:sz w:val="20"/>
+          <w:szCs w:val="20"/>
+        </w:rPr>
+        <w:t>Once again</w:t>
+      </w:r>
+      <w:r>
+        <w:rPr>
+          <w:rFonts w:ascii="Courier New" w:hAnsi="Courier New" w:cs="Courier New"/>
+          <w:sz w:val="20"/>
+          <w:szCs w:val="20"/>
+        </w:rPr>
+        <w:t>, hot-potato routing and the least-cost path will be used to make the determination.</w:t>
       </w:r>
     </w:p>
     <w:p>
@@ -7515,7 +7707,195 @@
           <w:sz w:val="20"/>
           <w:szCs w:val="20"/>
         </w:rPr>
-        <w:t>network topology</w:t>
+        <w:t xml:space="preserve">Network stub W knows that its NEXT-HOP leads to network A. However, it </w:t>
+      </w:r>
+      <w:r>
+        <w:rPr>
+          <w:rFonts w:ascii="Courier New" w:hAnsi="Courier New" w:cs="Courier New"/>
+          <w:sz w:val="20"/>
+          <w:szCs w:val="20"/>
+        </w:rPr>
+        <w:t>might</w:t>
+      </w:r>
+      <w:r>
+        <w:rPr>
+          <w:rFonts w:ascii="Courier New" w:hAnsi="Courier New" w:cs="Courier New"/>
+          <w:sz w:val="20"/>
+          <w:szCs w:val="20"/>
+        </w:rPr>
+        <w:t xml:space="preserve"> use B or C to reach network </w:t>
+      </w:r>
+      <w:r>
+        <w:rPr>
+          <w:rFonts w:ascii="Courier New" w:hAnsi="Courier New" w:cs="Courier New"/>
+          <w:sz w:val="20"/>
+          <w:szCs w:val="20"/>
+        </w:rPr>
+        <w:t xml:space="preserve">stub </w:t>
+      </w:r>
+      <w:r>
+        <w:rPr>
+          <w:rFonts w:ascii="Courier New" w:hAnsi="Courier New" w:cs="Courier New"/>
+          <w:sz w:val="20"/>
+          <w:szCs w:val="20"/>
+        </w:rPr>
+        <w:t xml:space="preserve">X, and B or C to reach network </w:t>
+      </w:r>
+      <w:r>
+        <w:rPr>
+          <w:rFonts w:ascii="Courier New" w:hAnsi="Courier New" w:cs="Courier New"/>
+          <w:sz w:val="20"/>
+          <w:szCs w:val="20"/>
+        </w:rPr>
+        <w:t xml:space="preserve">stub </w:t>
+      </w:r>
+      <w:r>
+        <w:rPr>
+          <w:rFonts w:ascii="Courier New" w:hAnsi="Courier New" w:cs="Courier New"/>
+          <w:sz w:val="20"/>
+          <w:szCs w:val="20"/>
+        </w:rPr>
+        <w:t>Y.</w:t>
+      </w:r>
+    </w:p>
+    <w:p>
+      <w:pPr>
+        <w:pStyle w:val="NoSpacing"/>
+        <w:spacing w:line="300" w:lineRule="auto"/>
+        <w:rPr>
+          <w:rFonts w:ascii="Courier New" w:hAnsi="Courier New" w:cs="Courier New"/>
+          <w:sz w:val="20"/>
+          <w:szCs w:val="20"/>
+        </w:rPr>
+      </w:pPr>
+    </w:p>
+    <w:p>
+      <w:pPr>
+        <w:pStyle w:val="NoSpacing"/>
+        <w:spacing w:line="300" w:lineRule="auto"/>
+        <w:rPr>
+          <w:rFonts w:ascii="Courier New" w:hAnsi="Courier New" w:cs="Courier New"/>
+          <w:sz w:val="20"/>
+          <w:szCs w:val="20"/>
+        </w:rPr>
+      </w:pPr>
+      <w:r>
+        <w:rPr>
+          <w:rFonts w:ascii="Courier New" w:hAnsi="Courier New" w:cs="Courier New"/>
+          <w:sz w:val="20"/>
+          <w:szCs w:val="20"/>
+        </w:rPr>
+        <w:t xml:space="preserve">Network stub </w:t>
+      </w:r>
+      <w:r>
+        <w:rPr>
+          <w:rFonts w:ascii="Courier New" w:hAnsi="Courier New" w:cs="Courier New"/>
+          <w:sz w:val="20"/>
+          <w:szCs w:val="20"/>
+        </w:rPr>
+        <w:t>might</w:t>
+      </w:r>
+      <w:r>
+        <w:rPr>
+          <w:rFonts w:ascii="Courier New" w:hAnsi="Courier New" w:cs="Courier New"/>
+          <w:sz w:val="20"/>
+          <w:szCs w:val="20"/>
+        </w:rPr>
+        <w:t xml:space="preserve"> use B or C to reach </w:t>
+      </w:r>
+      <w:r>
+        <w:rPr>
+          <w:rFonts w:ascii="Courier New" w:hAnsi="Courier New" w:cs="Courier New"/>
+          <w:sz w:val="20"/>
+          <w:szCs w:val="20"/>
+        </w:rPr>
+        <w:t xml:space="preserve">network </w:t>
+      </w:r>
+      <w:r>
+        <w:rPr>
+          <w:rFonts w:ascii="Courier New" w:hAnsi="Courier New" w:cs="Courier New"/>
+          <w:sz w:val="20"/>
+          <w:szCs w:val="20"/>
+        </w:rPr>
+        <w:t xml:space="preserve">stub </w:t>
+      </w:r>
+      <w:r>
+        <w:rPr>
+          <w:rFonts w:ascii="Courier New" w:hAnsi="Courier New" w:cs="Courier New"/>
+          <w:sz w:val="20"/>
+          <w:szCs w:val="20"/>
+        </w:rPr>
+        <w:t>W</w:t>
+      </w:r>
+      <w:r>
+        <w:rPr>
+          <w:rFonts w:ascii="Courier New" w:hAnsi="Courier New" w:cs="Courier New"/>
+          <w:sz w:val="20"/>
+          <w:szCs w:val="20"/>
+        </w:rPr>
+        <w:t xml:space="preserve">, and B or C to reach </w:t>
+      </w:r>
+      <w:r>
+        <w:rPr>
+          <w:rFonts w:ascii="Courier New" w:hAnsi="Courier New" w:cs="Courier New"/>
+          <w:sz w:val="20"/>
+          <w:szCs w:val="20"/>
+        </w:rPr>
+        <w:t>network stub</w:t>
+      </w:r>
+      <w:r>
+        <w:rPr>
+          <w:rFonts w:ascii="Courier New" w:hAnsi="Courier New" w:cs="Courier New"/>
+          <w:sz w:val="20"/>
+          <w:szCs w:val="20"/>
+        </w:rPr>
+        <w:t xml:space="preserve"> Y.</w:t>
+      </w:r>
+    </w:p>
+    <w:p>
+      <w:pPr>
+        <w:pStyle w:val="NoSpacing"/>
+        <w:spacing w:line="300" w:lineRule="auto"/>
+        <w:rPr>
+          <w:rFonts w:ascii="Courier New" w:hAnsi="Courier New" w:cs="Courier New"/>
+          <w:sz w:val="20"/>
+          <w:szCs w:val="20"/>
+        </w:rPr>
+      </w:pPr>
+    </w:p>
+    <w:p>
+      <w:pPr>
+        <w:pStyle w:val="NoSpacing"/>
+        <w:spacing w:line="300" w:lineRule="auto"/>
+        <w:rPr>
+          <w:rFonts w:ascii="Courier New" w:hAnsi="Courier New" w:cs="Courier New"/>
+          <w:sz w:val="20"/>
+          <w:szCs w:val="20"/>
+        </w:rPr>
+      </w:pPr>
+      <w:r>
+        <w:rPr>
+          <w:rFonts w:ascii="Courier New" w:hAnsi="Courier New" w:cs="Courier New"/>
+          <w:sz w:val="20"/>
+          <w:szCs w:val="20"/>
+        </w:rPr>
+        <w:t>In both cases, the routes could be dependent on the costs associated with the routes, or even policy agreements</w:t>
+      </w:r>
+      <w:r>
+        <w:rPr>
+          <w:rFonts w:ascii="Courier New" w:hAnsi="Courier New" w:cs="Courier New"/>
+          <w:sz w:val="20"/>
+          <w:szCs w:val="20"/>
+        </w:rPr>
+        <w:t xml:space="preserve"> (due to peering relationships)</w:t>
+      </w:r>
+      <w:r>
+        <w:rPr>
+          <w:rFonts w:ascii="Courier New" w:hAnsi="Courier New" w:cs="Courier New"/>
+          <w:sz w:val="20"/>
+          <w:szCs w:val="20"/>
+        </w:rPr>
+        <w:t xml:space="preserve"> between A, B, and C.</w:t>
       </w:r>
     </w:p>
     <w:p>
@@ -7577,8 +7957,10 @@
           <w:sz w:val="20"/>
           <w:szCs w:val="20"/>
         </w:rPr>
-        <w:t>peering and routes</w:t>
+        <w:t>A should advertise to B that it has routes to both V and W. A should advertise to C that it does not have a route to W.</w:t>
       </w:r>
+      <w:bookmarkStart w:id="0" w:name="_GoBack"/>
+      <w:bookmarkEnd w:id="0"/>
     </w:p>
     <w:p>
       <w:pPr>
@@ -8638,6 +9020,92 @@
     </w:lvl>
   </w:abstractNum>
   <w:abstractNum w:abstractNumId="10">
+    <w:nsid w:val="422135FF"/>
+    <w:multiLevelType w:val="hybridMultilevel"/>
+    <w:tmpl w:val="58FE9598"/>
+    <w:lvl w:ilvl="0" w:tplc="04090019">
+      <w:start w:val="1"/>
+      <w:numFmt w:val="lowerLetter"/>
+      <w:lvlText w:val="%1."/>
+      <w:lvlJc w:val="left"/>
+      <w:pPr>
+        <w:ind w:left="720" w:hanging="360"/>
+      </w:pPr>
+    </w:lvl>
+    <w:lvl w:ilvl="1" w:tplc="04090019" w:tentative="1">
+      <w:start w:val="1"/>
+      <w:numFmt w:val="lowerLetter"/>
+      <w:lvlText w:val="%2."/>
+      <w:lvlJc w:val="left"/>
+      <w:pPr>
+        <w:ind w:left="1440" w:hanging="360"/>
+      </w:pPr>
+    </w:lvl>
+    <w:lvl w:ilvl="2" w:tplc="0409001B" w:tentative="1">
+      <w:start w:val="1"/>
+      <w:numFmt w:val="lowerRoman"/>
+      <w:lvlText w:val="%3."/>
+      <w:lvlJc w:val="right"/>
+      <w:pPr>
+        <w:ind w:left="2160" w:hanging="180"/>
+      </w:pPr>
+    </w:lvl>
+    <w:lvl w:ilvl="3" w:tplc="0409000F" w:tentative="1">
+      <w:start w:val="1"/>
+      <w:numFmt w:val="decimal"/>
+      <w:lvlText w:val="%4."/>
+      <w:lvlJc w:val="left"/>
+      <w:pPr>
+        <w:ind w:left="2880" w:hanging="360"/>
+      </w:pPr>
+    </w:lvl>
+    <w:lvl w:ilvl="4" w:tplc="04090019" w:tentative="1">
+      <w:start w:val="1"/>
+      <w:numFmt w:val="lowerLetter"/>
+      <w:lvlText w:val="%5."/>
+      <w:lvlJc w:val="left"/>
+      <w:pPr>
+        <w:ind w:left="3600" w:hanging="360"/>
+      </w:pPr>
+    </w:lvl>
+    <w:lvl w:ilvl="5" w:tplc="0409001B" w:tentative="1">
+      <w:start w:val="1"/>
+      <w:numFmt w:val="lowerRoman"/>
+      <w:lvlText w:val="%6."/>
+      <w:lvlJc w:val="right"/>
+      <w:pPr>
+        <w:ind w:left="4320" w:hanging="180"/>
+      </w:pPr>
+    </w:lvl>
+    <w:lvl w:ilvl="6" w:tplc="0409000F" w:tentative="1">
+      <w:start w:val="1"/>
+      <w:numFmt w:val="decimal"/>
+      <w:lvlText w:val="%7."/>
+      <w:lvlJc w:val="left"/>
+      <w:pPr>
+        <w:ind w:left="5040" w:hanging="360"/>
+      </w:pPr>
+    </w:lvl>
+    <w:lvl w:ilvl="7" w:tplc="04090019" w:tentative="1">
+      <w:start w:val="1"/>
+      <w:numFmt w:val="lowerLetter"/>
+      <w:lvlText w:val="%8."/>
+      <w:lvlJc w:val="left"/>
+      <w:pPr>
+        <w:ind w:left="5760" w:hanging="360"/>
+      </w:pPr>
+    </w:lvl>
+    <w:lvl w:ilvl="8" w:tplc="0409001B" w:tentative="1">
+      <w:start w:val="1"/>
+      <w:numFmt w:val="lowerRoman"/>
+      <w:lvlText w:val="%9."/>
+      <w:lvlJc w:val="right"/>
+      <w:pPr>
+        <w:ind w:left="6480" w:hanging="180"/>
+      </w:pPr>
+    </w:lvl>
+  </w:abstractNum>
+  <w:abstractNum w:abstractNumId="11">
     <w:nsid w:val="426F65AA"/>
     <w:multiLevelType w:val="hybridMultilevel"/>
     <w:tmpl w:val="05FACAD2"/>
@@ -8726,7 +9194,7 @@
       </w:pPr>
     </w:lvl>
   </w:abstractNum>
-  <w:abstractNum w:abstractNumId="11">
+  <w:abstractNum w:abstractNumId="12">
     <w:nsid w:val="4FD91031"/>
     <w:multiLevelType w:val="hybridMultilevel"/>
     <w:tmpl w:val="C49075BE"/>
@@ -8815,7 +9283,7 @@
       </w:pPr>
     </w:lvl>
   </w:abstractNum>
-  <w:abstractNum w:abstractNumId="12">
+  <w:abstractNum w:abstractNumId="13">
     <w:nsid w:val="55E04458"/>
     <w:multiLevelType w:val="hybridMultilevel"/>
     <w:tmpl w:val="64568D72"/>
@@ -8901,7 +9369,93 @@
       </w:pPr>
     </w:lvl>
   </w:abstractNum>
-  <w:abstractNum w:abstractNumId="13">
+  <w:abstractNum w:abstractNumId="14">
+    <w:nsid w:val="57437A36"/>
+    <w:multiLevelType w:val="hybridMultilevel"/>
+    <w:tmpl w:val="6F1059AE"/>
+    <w:lvl w:ilvl="0" w:tplc="04090019">
+      <w:start w:val="1"/>
+      <w:numFmt w:val="lowerLetter"/>
+      <w:lvlText w:val="%1."/>
+      <w:lvlJc w:val="left"/>
+      <w:pPr>
+        <w:ind w:left="720" w:hanging="360"/>
+      </w:pPr>
+    </w:lvl>
+    <w:lvl w:ilvl="1" w:tplc="04090019" w:tentative="1">
+      <w:start w:val="1"/>
+      <w:numFmt w:val="lowerLetter"/>
+      <w:lvlText w:val="%2."/>
+      <w:lvlJc w:val="left"/>
+      <w:pPr>
+        <w:ind w:left="1440" w:hanging="360"/>
+      </w:pPr>
+    </w:lvl>
+    <w:lvl w:ilvl="2" w:tplc="0409001B" w:tentative="1">
+      <w:start w:val="1"/>
+      <w:numFmt w:val="lowerRoman"/>
+      <w:lvlText w:val="%3."/>
+      <w:lvlJc w:val="right"/>
+      <w:pPr>
+        <w:ind w:left="2160" w:hanging="180"/>
+      </w:pPr>
+    </w:lvl>
+    <w:lvl w:ilvl="3" w:tplc="0409000F" w:tentative="1">
+      <w:start w:val="1"/>
+      <w:numFmt w:val="decimal"/>
+      <w:lvlText w:val="%4."/>
+      <w:lvlJc w:val="left"/>
+      <w:pPr>
+        <w:ind w:left="2880" w:hanging="360"/>
+      </w:pPr>
+    </w:lvl>
+    <w:lvl w:ilvl="4" w:tplc="04090019" w:tentative="1">
+      <w:start w:val="1"/>
+      <w:numFmt w:val="lowerLetter"/>
+      <w:lvlText w:val="%5."/>
+      <w:lvlJc w:val="left"/>
+      <w:pPr>
+        <w:ind w:left="3600" w:hanging="360"/>
+      </w:pPr>
+    </w:lvl>
+    <w:lvl w:ilvl="5" w:tplc="0409001B" w:tentative="1">
+      <w:start w:val="1"/>
+      <w:numFmt w:val="lowerRoman"/>
+      <w:lvlText w:val="%6."/>
+      <w:lvlJc w:val="right"/>
+      <w:pPr>
+        <w:ind w:left="4320" w:hanging="180"/>
+      </w:pPr>
+    </w:lvl>
+    <w:lvl w:ilvl="6" w:tplc="0409000F" w:tentative="1">
+      <w:start w:val="1"/>
+      <w:numFmt w:val="decimal"/>
+      <w:lvlText w:val="%7."/>
+      <w:lvlJc w:val="left"/>
+      <w:pPr>
+        <w:ind w:left="5040" w:hanging="360"/>
+      </w:pPr>
+    </w:lvl>
+    <w:lvl w:ilvl="7" w:tplc="04090019" w:tentative="1">
+      <w:start w:val="1"/>
+      <w:numFmt w:val="lowerLetter"/>
+      <w:lvlText w:val="%8."/>
+      <w:lvlJc w:val="left"/>
+      <w:pPr>
+        <w:ind w:left="5760" w:hanging="360"/>
+      </w:pPr>
+    </w:lvl>
+    <w:lvl w:ilvl="8" w:tplc="0409001B" w:tentative="1">
+      <w:start w:val="1"/>
+      <w:numFmt w:val="lowerRoman"/>
+      <w:lvlText w:val="%9."/>
+      <w:lvlJc w:val="right"/>
+      <w:pPr>
+        <w:ind w:left="6480" w:hanging="180"/>
+      </w:pPr>
+    </w:lvl>
+  </w:abstractNum>
+  <w:abstractNum w:abstractNumId="15">
     <w:nsid w:val="5A874548"/>
     <w:multiLevelType w:val="hybridMultilevel"/>
     <w:tmpl w:val="896EC80C"/>
@@ -8990,7 +9544,7 @@
       </w:pPr>
     </w:lvl>
   </w:abstractNum>
-  <w:abstractNum w:abstractNumId="14">
+  <w:abstractNum w:abstractNumId="16">
     <w:nsid w:val="5F516C7F"/>
     <w:multiLevelType w:val="hybridMultilevel"/>
     <w:tmpl w:val="AF76E8D8"/>
@@ -9079,7 +9633,7 @@
       </w:pPr>
     </w:lvl>
   </w:abstractNum>
-  <w:abstractNum w:abstractNumId="15">
+  <w:abstractNum w:abstractNumId="17">
     <w:nsid w:val="696E7D2E"/>
     <w:multiLevelType w:val="hybridMultilevel"/>
     <w:tmpl w:val="30C20E22"/>
@@ -9168,7 +9722,7 @@
       </w:pPr>
     </w:lvl>
   </w:abstractNum>
-  <w:abstractNum w:abstractNumId="16">
+  <w:abstractNum w:abstractNumId="18">
     <w:nsid w:val="6E964E92"/>
     <w:multiLevelType w:val="hybridMultilevel"/>
     <w:tmpl w:val="6E96081E"/>
@@ -9257,7 +9811,7 @@
       </w:pPr>
     </w:lvl>
   </w:abstractNum>
-  <w:abstractNum w:abstractNumId="17">
+  <w:abstractNum w:abstractNumId="19">
     <w:nsid w:val="751F7B84"/>
     <w:multiLevelType w:val="hybridMultilevel"/>
     <w:tmpl w:val="B0EE12C0"/>
@@ -9370,7 +9924,7 @@
       </w:rPr>
     </w:lvl>
   </w:abstractNum>
-  <w:abstractNum w:abstractNumId="18">
+  <w:abstractNum w:abstractNumId="20">
     <w:nsid w:val="7CBE6B5B"/>
     <w:multiLevelType w:val="hybridMultilevel"/>
     <w:tmpl w:val="AF76E8D8"/>
@@ -9459,7 +10013,7 @@
       </w:pPr>
     </w:lvl>
   </w:abstractNum>
-  <w:abstractNum w:abstractNumId="19">
+  <w:abstractNum w:abstractNumId="21">
     <w:nsid w:val="7E490446"/>
     <w:multiLevelType w:val="hybridMultilevel"/>
     <w:tmpl w:val="8B26D788"/>
@@ -9549,22 +10103,22 @@
     </w:lvl>
   </w:abstractNum>
   <w:num w:numId="1">
-    <w:abstractNumId w:val="11"/>
+    <w:abstractNumId w:val="12"/>
   </w:num>
   <w:num w:numId="2">
     <w:abstractNumId w:val="8"/>
   </w:num>
   <w:num w:numId="3">
-    <w:abstractNumId w:val="17"/>
+    <w:abstractNumId w:val="19"/>
   </w:num>
   <w:num w:numId="4">
     <w:abstractNumId w:val="7"/>
   </w:num>
   <w:num w:numId="5">
-    <w:abstractNumId w:val="19"/>
+    <w:abstractNumId w:val="21"/>
   </w:num>
   <w:num w:numId="6">
-    <w:abstractNumId w:val="15"/>
+    <w:abstractNumId w:val="17"/>
   </w:num>
   <w:num w:numId="7">
     <w:abstractNumId w:val="2"/>
@@ -9576,13 +10130,13 @@
     <w:abstractNumId w:val="3"/>
   </w:num>
   <w:num w:numId="10">
-    <w:abstractNumId w:val="18"/>
+    <w:abstractNumId w:val="20"/>
   </w:num>
   <w:num w:numId="11">
-    <w:abstractNumId w:val="14"/>
+    <w:abstractNumId w:val="16"/>
   </w:num>
   <w:num w:numId="12">
-    <w:abstractNumId w:val="13"/>
+    <w:abstractNumId w:val="15"/>
   </w:num>
   <w:num w:numId="13">
     <w:abstractNumId w:val="6"/>
@@ -9591,10 +10145,10 @@
     <w:abstractNumId w:val="5"/>
   </w:num>
   <w:num w:numId="15">
-    <w:abstractNumId w:val="10"/>
+    <w:abstractNumId w:val="11"/>
   </w:num>
   <w:num w:numId="16">
-    <w:abstractNumId w:val="16"/>
+    <w:abstractNumId w:val="18"/>
   </w:num>
   <w:num w:numId="17">
     <w:abstractNumId w:val="4"/>
@@ -9603,10 +10157,16 @@
     <w:abstractNumId w:val="0"/>
   </w:num>
   <w:num w:numId="19">
-    <w:abstractNumId w:val="12"/>
+    <w:abstractNumId w:val="13"/>
   </w:num>
   <w:num w:numId="20">
     <w:abstractNumId w:val="9"/>
+  </w:num>
+  <w:num w:numId="21">
+    <w:abstractNumId w:val="14"/>
+  </w:num>
+  <w:num w:numId="22">
+    <w:abstractNumId w:val="10"/>
   </w:num>
 </w:numbering>
 </file>

</xml_diff>